<commit_message>
Modification et ajout du rapport
</commit_message>
<xml_diff>
--- a/docs/schéma app.docx
+++ b/docs/schéma app.docx
@@ -125,15 +125,15 @@
         <mc:AlternateContent>
           <mc:Choice Requires="wps">
             <w:drawing>
-              <wp:anchor distT="0" distB="0" distL="114300" distR="114300" simplePos="0" relativeHeight="251718656" behindDoc="0" locked="0" layoutInCell="1" allowOverlap="1">
+              <wp:anchor distT="0" distB="0" distL="114300" distR="114300" simplePos="0" relativeHeight="251658239" behindDoc="0" locked="0" layoutInCell="1" allowOverlap="1">
                 <wp:simplePos x="0" y="0"/>
                 <wp:positionH relativeFrom="column">
-                  <wp:posOffset>2569464</wp:posOffset>
+                  <wp:posOffset>2590165</wp:posOffset>
                 </wp:positionH>
                 <wp:positionV relativeFrom="paragraph">
-                  <wp:posOffset>134620</wp:posOffset>
+                  <wp:posOffset>90170</wp:posOffset>
                 </wp:positionV>
-                <wp:extent cx="7031736" cy="6601968"/>
+                <wp:extent cx="7031355" cy="6601460"/>
                 <wp:effectExtent l="0" t="0" r="17145" b="15240"/>
                 <wp:wrapNone/>
                 <wp:docPr id="28" name="Rectangle 28"/>
@@ -145,7 +145,7 @@
                       <wps:spPr>
                         <a:xfrm>
                           <a:off x="0" y="0"/>
-                          <a:ext cx="7031736" cy="6601968"/>
+                          <a:ext cx="7031355" cy="6601460"/>
                         </a:xfrm>
                         <a:prstGeom prst="rect">
                           <a:avLst/>
@@ -182,7 +182,7 @@
           </mc:Choice>
           <mc:Fallback>
             <w:pict>
-              <v:rect w14:anchorId="4E0F4ADE" id="Rectangle 28" o:spid="_x0000_s1026" style="position:absolute;margin-left:202.3pt;margin-top:10.6pt;width:553.7pt;height:519.85pt;z-index:251718656;visibility:visible;mso-wrap-style:square;mso-wrap-distance-left:9pt;mso-wrap-distance-top:0;mso-wrap-distance-right:9pt;mso-wrap-distance-bottom:0;mso-position-horizontal:absolute;mso-position-horizontal-relative:text;mso-position-vertical:absolute;mso-position-vertical-relative:text;v-text-anchor:middle" o:gfxdata="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" filled="f" strokecolor="#1f3763 [1604]" strokeweight="1pt"/>
+              <v:rect w14:anchorId="630897FF" id="Rectangle 28" o:spid="_x0000_s1026" style="position:absolute;margin-left:203.95pt;margin-top:7.1pt;width:553.65pt;height:519.8pt;z-index:251658239;visibility:visible;mso-wrap-style:square;mso-wrap-distance-left:9pt;mso-wrap-distance-top:0;mso-wrap-distance-right:9pt;mso-wrap-distance-bottom:0;mso-position-horizontal:absolute;mso-position-horizontal-relative:text;mso-position-vertical:absolute;mso-position-vertical-relative:text;v-text-anchor:middle" o:gfxdata="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" filled="f" strokecolor="#1f3763 [1604]" strokeweight="1pt"/>
             </w:pict>
           </mc:Fallback>
         </mc:AlternateContent>
@@ -200,10 +200,10 @@
                   <wp:posOffset>-164592</wp:posOffset>
                 </wp:positionH>
                 <wp:positionV relativeFrom="paragraph">
-                  <wp:posOffset>-66548</wp:posOffset>
+                  <wp:posOffset>-67056</wp:posOffset>
                 </wp:positionV>
-                <wp:extent cx="9987534" cy="6823456"/>
-                <wp:effectExtent l="0" t="0" r="7620" b="9525"/>
+                <wp:extent cx="10186416" cy="7114032"/>
+                <wp:effectExtent l="0" t="0" r="12065" b="10795"/>
                 <wp:wrapNone/>
                 <wp:docPr id="1" name="Rectangle : coins arrondis 1"/>
                 <wp:cNvGraphicFramePr/>
@@ -214,7 +214,7 @@
                       <wps:spPr>
                         <a:xfrm>
                           <a:off x="0" y="0"/>
-                          <a:ext cx="9987534" cy="6823456"/>
+                          <a:ext cx="10186416" cy="7114032"/>
                         </a:xfrm>
                         <a:prstGeom prst="roundRect">
                           <a:avLst>
@@ -261,7 +261,7 @@
           </mc:Choice>
           <mc:Fallback>
             <w:pict>
-              <v:roundrect w14:anchorId="7442C857" id="Rectangle : coins arrondis 1" o:spid="_x0000_s1026" style="position:absolute;margin-left:-12.95pt;margin-top:-5.25pt;width:786.4pt;height:537.3pt;z-index:251659264;visibility:visible;mso-wrap-style:square;mso-width-percent:0;mso-height-percent:0;mso-wrap-distance-left:9pt;mso-wrap-distance-top:0;mso-wrap-distance-right:9pt;mso-wrap-distance-bottom:0;mso-position-horizontal:absolute;mso-position-horizontal-relative:text;mso-position-vertical:absolute;mso-position-vertical-relative:text;mso-width-percent:0;mso-height-percent:0;mso-width-relative:margin;mso-height-relative:margin;v-text-anchor:middle" arcsize="2858f" o:gfxdata="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" fillcolor="white [3212]" strokecolor="#1f3763 [1604]" strokeweight="1pt">
+              <v:roundrect w14:anchorId="552613A3" id="Rectangle : coins arrondis 1" o:spid="_x0000_s1026" style="position:absolute;margin-left:-12.95pt;margin-top:-5.3pt;width:802.1pt;height:560.15pt;z-index:251659264;visibility:visible;mso-wrap-style:square;mso-width-percent:0;mso-height-percent:0;mso-wrap-distance-left:9pt;mso-wrap-distance-top:0;mso-wrap-distance-right:9pt;mso-wrap-distance-bottom:0;mso-position-horizontal:absolute;mso-position-horizontal-relative:text;mso-position-vertical:absolute;mso-position-vertical-relative:text;mso-width-percent:0;mso-height-percent:0;mso-width-relative:margin;mso-height-relative:margin;v-text-anchor:middle" arcsize="2858f" o:gfxdata="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" fillcolor="white [3212]" strokecolor="#1f3763 [1604]" strokeweight="1pt">
                 <v:stroke joinstyle="miter"/>
               </v:roundrect>
             </w:pict>
@@ -310,11 +310,9 @@
                       <wps:txbx>
                         <w:txbxContent>
                           <w:p>
-                            <w:proofErr w:type="spellStart"/>
                             <w:r>
                               <w:t>Upload</w:t>
                             </w:r>
-                            <w:proofErr w:type="spellEnd"/>
                           </w:p>
                         </w:txbxContent>
                       </wps:txbx>
@@ -714,600 +712,6 @@
         <mc:AlternateContent>
           <mc:Choice Requires="wps">
             <w:drawing>
-              <wp:anchor distT="0" distB="0" distL="114300" distR="114300" simplePos="0" relativeHeight="251670528" behindDoc="0" locked="0" layoutInCell="1" allowOverlap="1" wp14:anchorId="68CF60FE" wp14:editId="76C8E921">
-                <wp:simplePos x="0" y="0"/>
-                <wp:positionH relativeFrom="column">
-                  <wp:posOffset>6169025</wp:posOffset>
-                </wp:positionH>
-                <wp:positionV relativeFrom="paragraph">
-                  <wp:posOffset>4318635</wp:posOffset>
-                </wp:positionV>
-                <wp:extent cx="3205480" cy="1817370"/>
-                <wp:effectExtent l="0" t="0" r="7620" b="11430"/>
-                <wp:wrapNone/>
-                <wp:docPr id="7" name="Rectangle 7"/>
-                <wp:cNvGraphicFramePr/>
-                <a:graphic xmlns:a="http://schemas.openxmlformats.org/drawingml/2006/main">
-                  <a:graphicData uri="http://schemas.microsoft.com/office/word/2010/wordprocessingShape">
-                    <wps:wsp>
-                      <wps:cNvSpPr/>
-                      <wps:spPr>
-                        <a:xfrm>
-                          <a:off x="0" y="0"/>
-                          <a:ext cx="3205480" cy="1817370"/>
-                        </a:xfrm>
-                        <a:prstGeom prst="rect">
-                          <a:avLst/>
-                        </a:prstGeom>
-                        <a:solidFill>
-                          <a:schemeClr val="accent6">
-                            <a:lumMod val="40000"/>
-                            <a:lumOff val="60000"/>
-                          </a:schemeClr>
-                        </a:solidFill>
-                      </wps:spPr>
-                      <wps:style>
-                        <a:lnRef idx="2">
-                          <a:schemeClr val="accent6"/>
-                        </a:lnRef>
-                        <a:fillRef idx="1">
-                          <a:schemeClr val="lt1"/>
-                        </a:fillRef>
-                        <a:effectRef idx="0">
-                          <a:schemeClr val="accent6"/>
-                        </a:effectRef>
-                        <a:fontRef idx="minor">
-                          <a:schemeClr val="dk1"/>
-                        </a:fontRef>
-                      </wps:style>
-                      <wps:bodyPr rot="0" spcFirstLastPara="0" vertOverflow="overflow" horzOverflow="overflow" vert="horz" wrap="square" lIns="91440" tIns="45720" rIns="91440" bIns="45720" numCol="1" spcCol="0" rtlCol="0" fromWordArt="0" anchor="ctr" anchorCtr="0" forceAA="0" compatLnSpc="1">
-                        <a:prstTxWarp prst="textNoShape">
-                          <a:avLst/>
-                        </a:prstTxWarp>
-                        <a:noAutofit/>
-                      </wps:bodyPr>
-                    </wps:wsp>
-                  </a:graphicData>
-                </a:graphic>
-                <wp14:sizeRelH relativeFrom="margin">
-                  <wp14:pctWidth>0</wp14:pctWidth>
-                </wp14:sizeRelH>
-                <wp14:sizeRelV relativeFrom="margin">
-                  <wp14:pctHeight>0</wp14:pctHeight>
-                </wp14:sizeRelV>
-              </wp:anchor>
-            </w:drawing>
-          </mc:Choice>
-          <mc:Fallback>
-            <w:pict>
-              <v:rect w14:anchorId="708827EE" id="Rectangle 7" o:spid="_x0000_s1026" style="position:absolute;margin-left:485.75pt;margin-top:340.05pt;width:252.4pt;height:143.1pt;z-index:251670528;visibility:visible;mso-wrap-style:square;mso-width-percent:0;mso-height-percent:0;mso-wrap-distance-left:9pt;mso-wrap-distance-top:0;mso-wrap-distance-right:9pt;mso-wrap-distance-bottom:0;mso-position-horizontal:absolute;mso-position-horizontal-relative:text;mso-position-vertical:absolute;mso-position-vertical-relative:text;mso-width-percent:0;mso-height-percent:0;mso-width-relative:margin;mso-height-relative:margin;v-text-anchor:middle" o:gfxdata="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" fillcolor="#c5e0b3 [1305]" strokecolor="#70ad47 [3209]" strokeweight="1pt"/>
-            </w:pict>
-          </mc:Fallback>
-        </mc:AlternateContent>
-      </w:r>
-      <w:r>
-        <w:rPr>
-          <w:noProof/>
-        </w:rPr>
-        <mc:AlternateContent>
-          <mc:Choice Requires="wps">
-            <w:drawing>
-              <wp:anchor distT="0" distB="0" distL="114300" distR="114300" simplePos="0" relativeHeight="251717632" behindDoc="0" locked="0" layoutInCell="1" allowOverlap="1" wp14:anchorId="78B99451" wp14:editId="027BE3D0">
-                <wp:simplePos x="0" y="0"/>
-                <wp:positionH relativeFrom="column">
-                  <wp:posOffset>2814320</wp:posOffset>
-                </wp:positionH>
-                <wp:positionV relativeFrom="paragraph">
-                  <wp:posOffset>3968750</wp:posOffset>
-                </wp:positionV>
-                <wp:extent cx="3205480" cy="281305"/>
-                <wp:effectExtent l="0" t="0" r="7620" b="10795"/>
-                <wp:wrapNone/>
-                <wp:docPr id="35" name="Rectangle 35"/>
-                <wp:cNvGraphicFramePr/>
-                <a:graphic xmlns:a="http://schemas.openxmlformats.org/drawingml/2006/main">
-                  <a:graphicData uri="http://schemas.microsoft.com/office/word/2010/wordprocessingShape">
-                    <wps:wsp>
-                      <wps:cNvSpPr/>
-                      <wps:spPr>
-                        <a:xfrm>
-                          <a:off x="0" y="0"/>
-                          <a:ext cx="3205480" cy="281305"/>
-                        </a:xfrm>
-                        <a:prstGeom prst="rect">
-                          <a:avLst/>
-                        </a:prstGeom>
-                        <a:solidFill>
-                          <a:schemeClr val="accent6">
-                            <a:lumMod val="40000"/>
-                            <a:lumOff val="60000"/>
-                          </a:schemeClr>
-                        </a:solidFill>
-                      </wps:spPr>
-                      <wps:style>
-                        <a:lnRef idx="2">
-                          <a:schemeClr val="accent6"/>
-                        </a:lnRef>
-                        <a:fillRef idx="1">
-                          <a:schemeClr val="lt1"/>
-                        </a:fillRef>
-                        <a:effectRef idx="0">
-                          <a:schemeClr val="accent6"/>
-                        </a:effectRef>
-                        <a:fontRef idx="minor">
-                          <a:schemeClr val="dk1"/>
-                        </a:fontRef>
-                      </wps:style>
-                      <wps:txbx>
-                        <w:txbxContent>
-                          <w:p>
-                            <w:pPr>
-                              <w:spacing w:before="0" w:after="0"/>
-                            </w:pPr>
-                            <w:r>
-                              <w:t>Type</w:t>
-                            </w:r>
-                          </w:p>
-                        </w:txbxContent>
-                      </wps:txbx>
-                      <wps:bodyPr rot="0" spcFirstLastPara="0" vertOverflow="overflow" horzOverflow="overflow" vert="horz" wrap="square" lIns="91440" tIns="45720" rIns="91440" bIns="45720" numCol="1" spcCol="0" rtlCol="0" fromWordArt="0" anchor="ctr" anchorCtr="0" forceAA="0" compatLnSpc="1">
-                        <a:prstTxWarp prst="textNoShape">
-                          <a:avLst/>
-                        </a:prstTxWarp>
-                        <a:noAutofit/>
-                      </wps:bodyPr>
-                    </wps:wsp>
-                  </a:graphicData>
-                </a:graphic>
-                <wp14:sizeRelH relativeFrom="margin">
-                  <wp14:pctWidth>0</wp14:pctWidth>
-                </wp14:sizeRelH>
-                <wp14:sizeRelV relativeFrom="margin">
-                  <wp14:pctHeight>0</wp14:pctHeight>
-                </wp14:sizeRelV>
-              </wp:anchor>
-            </w:drawing>
-          </mc:Choice>
-          <mc:Fallback>
-            <w:pict>
-              <v:rect w14:anchorId="78B99451" id="Rectangle 35" o:spid="_x0000_s1030" style="position:absolute;margin-left:221.6pt;margin-top:312.5pt;width:252.4pt;height:22.15pt;z-index:251717632;visibility:visible;mso-wrap-style:square;mso-width-percent:0;mso-height-percent:0;mso-wrap-distance-left:9pt;mso-wrap-distance-top:0;mso-wrap-distance-right:9pt;mso-wrap-distance-bottom:0;mso-position-horizontal:absolute;mso-position-horizontal-relative:text;mso-position-vertical:absolute;mso-position-vertical-relative:text;mso-width-percent:0;mso-height-percent:0;mso-width-relative:margin;mso-height-relative:margin;v-text-anchor:middle" o:gfxdata="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" fillcolor="#c5e0b3 [1305]" strokecolor="#70ad47 [3209]" strokeweight="1pt">
-                <v:textbox>
-                  <w:txbxContent>
-                    <w:p>
-                      <w:pPr>
-                        <w:spacing w:before="0" w:after="0"/>
-                      </w:pPr>
-                      <w:r>
-                        <w:t>Type</w:t>
-                      </w:r>
-                    </w:p>
-                  </w:txbxContent>
-                </v:textbox>
-              </v:rect>
-            </w:pict>
-          </mc:Fallback>
-        </mc:AlternateContent>
-      </w:r>
-      <w:r>
-        <w:rPr>
-          <w:noProof/>
-        </w:rPr>
-        <mc:AlternateContent>
-          <mc:Choice Requires="wps">
-            <w:drawing>
-              <wp:anchor distT="0" distB="0" distL="114300" distR="114300" simplePos="0" relativeHeight="251715584" behindDoc="0" locked="0" layoutInCell="1" allowOverlap="1" wp14:anchorId="318A80AF" wp14:editId="29778481">
-                <wp:simplePos x="0" y="0"/>
-                <wp:positionH relativeFrom="column">
-                  <wp:posOffset>6159465</wp:posOffset>
-                </wp:positionH>
-                <wp:positionV relativeFrom="paragraph">
-                  <wp:posOffset>3978066</wp:posOffset>
-                </wp:positionV>
-                <wp:extent cx="3205480" cy="281354"/>
-                <wp:effectExtent l="0" t="0" r="7620" b="10795"/>
-                <wp:wrapNone/>
-                <wp:docPr id="34" name="Rectangle 34"/>
-                <wp:cNvGraphicFramePr/>
-                <a:graphic xmlns:a="http://schemas.openxmlformats.org/drawingml/2006/main">
-                  <a:graphicData uri="http://schemas.microsoft.com/office/word/2010/wordprocessingShape">
-                    <wps:wsp>
-                      <wps:cNvSpPr/>
-                      <wps:spPr>
-                        <a:xfrm>
-                          <a:off x="0" y="0"/>
-                          <a:ext cx="3205480" cy="281354"/>
-                        </a:xfrm>
-                        <a:prstGeom prst="rect">
-                          <a:avLst/>
-                        </a:prstGeom>
-                        <a:solidFill>
-                          <a:schemeClr val="accent6">
-                            <a:lumMod val="40000"/>
-                            <a:lumOff val="60000"/>
-                          </a:schemeClr>
-                        </a:solidFill>
-                      </wps:spPr>
-                      <wps:style>
-                        <a:lnRef idx="2">
-                          <a:schemeClr val="accent6"/>
-                        </a:lnRef>
-                        <a:fillRef idx="1">
-                          <a:schemeClr val="lt1"/>
-                        </a:fillRef>
-                        <a:effectRef idx="0">
-                          <a:schemeClr val="accent6"/>
-                        </a:effectRef>
-                        <a:fontRef idx="minor">
-                          <a:schemeClr val="dk1"/>
-                        </a:fontRef>
-                      </wps:style>
-                      <wps:txbx>
-                        <w:txbxContent>
-                          <w:p>
-                            <w:pPr>
-                              <w:spacing w:before="0" w:after="0"/>
-                            </w:pPr>
-                            <w:r>
-                              <w:t>Type</w:t>
-                            </w:r>
-                          </w:p>
-                        </w:txbxContent>
-                      </wps:txbx>
-                      <wps:bodyPr rot="0" spcFirstLastPara="0" vertOverflow="overflow" horzOverflow="overflow" vert="horz" wrap="square" lIns="91440" tIns="45720" rIns="91440" bIns="45720" numCol="1" spcCol="0" rtlCol="0" fromWordArt="0" anchor="ctr" anchorCtr="0" forceAA="0" compatLnSpc="1">
-                        <a:prstTxWarp prst="textNoShape">
-                          <a:avLst/>
-                        </a:prstTxWarp>
-                        <a:noAutofit/>
-                      </wps:bodyPr>
-                    </wps:wsp>
-                  </a:graphicData>
-                </a:graphic>
-                <wp14:sizeRelH relativeFrom="margin">
-                  <wp14:pctWidth>0</wp14:pctWidth>
-                </wp14:sizeRelH>
-                <wp14:sizeRelV relativeFrom="margin">
-                  <wp14:pctHeight>0</wp14:pctHeight>
-                </wp14:sizeRelV>
-              </wp:anchor>
-            </w:drawing>
-          </mc:Choice>
-          <mc:Fallback>
-            <w:pict>
-              <v:rect w14:anchorId="318A80AF" id="Rectangle 34" o:spid="_x0000_s1031" style="position:absolute;margin-left:485pt;margin-top:313.25pt;width:252.4pt;height:22.15pt;z-index:251715584;visibility:visible;mso-wrap-style:square;mso-width-percent:0;mso-height-percent:0;mso-wrap-distance-left:9pt;mso-wrap-distance-top:0;mso-wrap-distance-right:9pt;mso-wrap-distance-bottom:0;mso-position-horizontal:absolute;mso-position-horizontal-relative:text;mso-position-vertical:absolute;mso-position-vertical-relative:text;mso-width-percent:0;mso-height-percent:0;mso-width-relative:margin;mso-height-relative:margin;v-text-anchor:middle" o:gfxdata="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" fillcolor="#c5e0b3 [1305]" strokecolor="#70ad47 [3209]" strokeweight="1pt">
-                <v:textbox>
-                  <w:txbxContent>
-                    <w:p>
-                      <w:pPr>
-                        <w:spacing w:before="0" w:after="0"/>
-                      </w:pPr>
-                      <w:r>
-                        <w:t>Type</w:t>
-                      </w:r>
-                    </w:p>
-                  </w:txbxContent>
-                </v:textbox>
-              </v:rect>
-            </w:pict>
-          </mc:Fallback>
-        </mc:AlternateContent>
-      </w:r>
-      <w:r>
-        <w:rPr>
-          <w:noProof/>
-        </w:rPr>
-        <mc:AlternateContent>
-          <mc:Choice Requires="wps">
-            <w:drawing>
-              <wp:anchor distT="0" distB="0" distL="114300" distR="114300" simplePos="0" relativeHeight="251705344" behindDoc="0" locked="0" layoutInCell="1" allowOverlap="1" wp14:anchorId="75F6F82B" wp14:editId="1E9B863B">
-                <wp:simplePos x="0" y="0"/>
-                <wp:positionH relativeFrom="column">
-                  <wp:posOffset>913130</wp:posOffset>
-                </wp:positionH>
-                <wp:positionV relativeFrom="paragraph">
-                  <wp:posOffset>3624580</wp:posOffset>
-                </wp:positionV>
-                <wp:extent cx="271145" cy="300990"/>
-                <wp:effectExtent l="0" t="0" r="8255" b="16510"/>
-                <wp:wrapNone/>
-                <wp:docPr id="27" name="Ellipse 27"/>
-                <wp:cNvGraphicFramePr/>
-                <a:graphic xmlns:a="http://schemas.openxmlformats.org/drawingml/2006/main">
-                  <a:graphicData uri="http://schemas.microsoft.com/office/word/2010/wordprocessingShape">
-                    <wps:wsp>
-                      <wps:cNvSpPr/>
-                      <wps:spPr>
-                        <a:xfrm>
-                          <a:off x="0" y="0"/>
-                          <a:ext cx="271145" cy="300990"/>
-                        </a:xfrm>
-                        <a:prstGeom prst="ellipse">
-                          <a:avLst/>
-                        </a:prstGeom>
-                      </wps:spPr>
-                      <wps:style>
-                        <a:lnRef idx="2">
-                          <a:schemeClr val="accent1">
-                            <a:shade val="50000"/>
-                          </a:schemeClr>
-                        </a:lnRef>
-                        <a:fillRef idx="1">
-                          <a:schemeClr val="accent1"/>
-                        </a:fillRef>
-                        <a:effectRef idx="0">
-                          <a:schemeClr val="accent1"/>
-                        </a:effectRef>
-                        <a:fontRef idx="minor">
-                          <a:schemeClr val="lt1"/>
-                        </a:fontRef>
-                      </wps:style>
-                      <wps:bodyPr rot="0" spcFirstLastPara="0" vertOverflow="overflow" horzOverflow="overflow" vert="horz" wrap="square" lIns="91440" tIns="45720" rIns="91440" bIns="45720" numCol="1" spcCol="0" rtlCol="0" fromWordArt="0" anchor="ctr" anchorCtr="0" forceAA="0" compatLnSpc="1">
-                        <a:prstTxWarp prst="textNoShape">
-                          <a:avLst/>
-                        </a:prstTxWarp>
-                        <a:noAutofit/>
-                      </wps:bodyPr>
-                    </wps:wsp>
-                  </a:graphicData>
-                </a:graphic>
-              </wp:anchor>
-            </w:drawing>
-          </mc:Choice>
-          <mc:Fallback>
-            <w:pict>
-              <v:oval w14:anchorId="7CDF4BCA" id="Ellipse 27" o:spid="_x0000_s1026" style="position:absolute;margin-left:71.9pt;margin-top:285.4pt;width:21.35pt;height:23.7pt;z-index:251705344;visibility:visible;mso-wrap-style:square;mso-wrap-distance-left:9pt;mso-wrap-distance-top:0;mso-wrap-distance-right:9pt;mso-wrap-distance-bottom:0;mso-position-horizontal:absolute;mso-position-horizontal-relative:text;mso-position-vertical:absolute;mso-position-vertical-relative:text;v-text-anchor:middle" o:gfxdata="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" fillcolor="#4472c4 [3204]" strokecolor="#1f3763 [1604]" strokeweight="1pt">
-                <v:stroke joinstyle="miter"/>
-              </v:oval>
-            </w:pict>
-          </mc:Fallback>
-        </mc:AlternateContent>
-      </w:r>
-      <w:r>
-        <w:rPr>
-          <w:noProof/>
-        </w:rPr>
-        <mc:AlternateContent>
-          <mc:Choice Requires="wps">
-            <w:drawing>
-              <wp:anchor distT="0" distB="0" distL="114300" distR="114300" simplePos="0" relativeHeight="251704320" behindDoc="0" locked="0" layoutInCell="1" allowOverlap="1" wp14:anchorId="245B82F6" wp14:editId="65BBCC6A">
-                <wp:simplePos x="0" y="0"/>
-                <wp:positionH relativeFrom="column">
-                  <wp:posOffset>906780</wp:posOffset>
-                </wp:positionH>
-                <wp:positionV relativeFrom="paragraph">
-                  <wp:posOffset>3765550</wp:posOffset>
-                </wp:positionV>
-                <wp:extent cx="770890" cy="2540"/>
-                <wp:effectExtent l="12700" t="38100" r="29210" b="48260"/>
-                <wp:wrapNone/>
-                <wp:docPr id="26" name="Connecteur droit 26"/>
-                <wp:cNvGraphicFramePr/>
-                <a:graphic xmlns:a="http://schemas.openxmlformats.org/drawingml/2006/main">
-                  <a:graphicData uri="http://schemas.microsoft.com/office/word/2010/wordprocessingShape">
-                    <wps:wsp>
-                      <wps:cNvCnPr/>
-                      <wps:spPr>
-                        <a:xfrm flipV="1">
-                          <a:off x="0" y="0"/>
-                          <a:ext cx="770890" cy="2540"/>
-                        </a:xfrm>
-                        <a:prstGeom prst="line">
-                          <a:avLst/>
-                        </a:prstGeom>
-                        <a:ln w="76200"/>
-                      </wps:spPr>
-                      <wps:style>
-                        <a:lnRef idx="3">
-                          <a:schemeClr val="accent1"/>
-                        </a:lnRef>
-                        <a:fillRef idx="0">
-                          <a:schemeClr val="accent1"/>
-                        </a:fillRef>
-                        <a:effectRef idx="2">
-                          <a:schemeClr val="accent1"/>
-                        </a:effectRef>
-                        <a:fontRef idx="minor">
-                          <a:schemeClr val="tx1"/>
-                        </a:fontRef>
-                      </wps:style>
-                      <wps:bodyPr/>
-                    </wps:wsp>
-                  </a:graphicData>
-                </a:graphic>
-                <wp14:sizeRelH relativeFrom="margin">
-                  <wp14:pctWidth>0</wp14:pctWidth>
-                </wp14:sizeRelH>
-                <wp14:sizeRelV relativeFrom="margin">
-                  <wp14:pctHeight>0</wp14:pctHeight>
-                </wp14:sizeRelV>
-              </wp:anchor>
-            </w:drawing>
-          </mc:Choice>
-          <mc:Fallback>
-            <w:pict>
-              <v:line w14:anchorId="1D8DEAFE" id="Connecteur droit 26" o:spid="_x0000_s1026" style="position:absolute;flip:y;z-index:251704320;visibility:visible;mso-wrap-style:square;mso-width-percent:0;mso-height-percent:0;mso-wrap-distance-left:9pt;mso-wrap-distance-top:0;mso-wrap-distance-right:9pt;mso-wrap-distance-bottom:0;mso-position-horizontal:absolute;mso-position-horizontal-relative:text;mso-position-vertical:absolute;mso-position-vertical-relative:text;mso-width-percent:0;mso-height-percent:0;mso-width-relative:margin;mso-height-relative:margin" from="71.4pt,296.5pt" to="132.1pt,296.7pt" o:gfxdata="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" strokecolor="#4472c4 [3204]" strokeweight="6pt">
-                <v:stroke joinstyle="miter"/>
-              </v:line>
-            </w:pict>
-          </mc:Fallback>
-        </mc:AlternateContent>
-      </w:r>
-      <w:r>
-        <w:rPr>
-          <w:noProof/>
-        </w:rPr>
-        <mc:AlternateContent>
-          <mc:Choice Requires="wps">
-            <w:drawing>
-              <wp:anchor distT="0" distB="0" distL="114300" distR="114300" simplePos="0" relativeHeight="251702272" behindDoc="0" locked="0" layoutInCell="1" allowOverlap="1" wp14:anchorId="0D5CEDBE" wp14:editId="41193B4F">
-                <wp:simplePos x="0" y="0"/>
-                <wp:positionH relativeFrom="column">
-                  <wp:posOffset>1818005</wp:posOffset>
-                </wp:positionH>
-                <wp:positionV relativeFrom="paragraph">
-                  <wp:posOffset>3535045</wp:posOffset>
-                </wp:positionV>
-                <wp:extent cx="542290" cy="418465"/>
-                <wp:effectExtent l="0" t="0" r="3810" b="635"/>
-                <wp:wrapNone/>
-                <wp:docPr id="25" name="Zone de texte 25"/>
-                <wp:cNvGraphicFramePr/>
-                <a:graphic xmlns:a="http://schemas.openxmlformats.org/drawingml/2006/main">
-                  <a:graphicData uri="http://schemas.microsoft.com/office/word/2010/wordprocessingShape">
-                    <wps:wsp>
-                      <wps:cNvSpPr txBox="1"/>
-                      <wps:spPr>
-                        <a:xfrm>
-                          <a:off x="0" y="0"/>
-                          <a:ext cx="542290" cy="418465"/>
-                        </a:xfrm>
-                        <a:prstGeom prst="rect">
-                          <a:avLst/>
-                        </a:prstGeom>
-                        <a:solidFill>
-                          <a:schemeClr val="lt1"/>
-                        </a:solidFill>
-                        <a:ln w="6350">
-                          <a:noFill/>
-                        </a:ln>
-                      </wps:spPr>
-                      <wps:txbx>
-                        <w:txbxContent>
-                          <w:p>
-                            <w:proofErr w:type="spellStart"/>
-                            <w:r>
-                              <w:t>Arith</w:t>
-                            </w:r>
-                            <w:proofErr w:type="spellEnd"/>
-                          </w:p>
-                        </w:txbxContent>
-                      </wps:txbx>
-                      <wps:bodyPr rot="0" spcFirstLastPara="0" vertOverflow="overflow" horzOverflow="overflow" vert="horz" wrap="square" lIns="91440" tIns="45720" rIns="91440" bIns="45720" numCol="1" spcCol="0" rtlCol="0" fromWordArt="0" anchor="t" anchorCtr="0" forceAA="0" compatLnSpc="1">
-                        <a:prstTxWarp prst="textNoShape">
-                          <a:avLst/>
-                        </a:prstTxWarp>
-                        <a:noAutofit/>
-                      </wps:bodyPr>
-                    </wps:wsp>
-                  </a:graphicData>
-                </a:graphic>
-                <wp14:sizeRelH relativeFrom="margin">
-                  <wp14:pctWidth>0</wp14:pctWidth>
-                </wp14:sizeRelH>
-                <wp14:sizeRelV relativeFrom="margin">
-                  <wp14:pctHeight>0</wp14:pctHeight>
-                </wp14:sizeRelV>
-              </wp:anchor>
-            </w:drawing>
-          </mc:Choice>
-          <mc:Fallback>
-            <w:pict>
-              <v:shape w14:anchorId="0D5CEDBE" id="Zone de texte 25" o:spid="_x0000_s1032" type="#_x0000_t202" style="position:absolute;margin-left:143.15pt;margin-top:278.35pt;width:42.7pt;height:32.95pt;z-index:251702272;visibility:visible;mso-wrap-style:square;mso-width-percent:0;mso-height-percent:0;mso-wrap-distance-left:9pt;mso-wrap-distance-top:0;mso-wrap-distance-right:9pt;mso-wrap-distance-bottom:0;mso-position-horizontal:absolute;mso-position-horizontal-relative:text;mso-position-vertical:absolute;mso-position-vertical-relative:text;mso-width-percent:0;mso-height-percent:0;mso-width-relative:margin;mso-height-relative:margin;v-text-anchor:top" o:gfxdata="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" fillcolor="white [3201]" stroked="f" strokeweight=".5pt">
-                <v:textbox>
-                  <w:txbxContent>
-                    <w:p>
-                      <w:proofErr w:type="spellStart"/>
-                      <w:r>
-                        <w:t>Arith</w:t>
-                      </w:r>
-                      <w:proofErr w:type="spellEnd"/>
-                    </w:p>
-                  </w:txbxContent>
-                </v:textbox>
-              </v:shape>
-            </w:pict>
-          </mc:Fallback>
-        </mc:AlternateContent>
-      </w:r>
-      <w:r>
-        <w:rPr>
-          <w:noProof/>
-        </w:rPr>
-        <mc:AlternateContent>
-          <mc:Choice Requires="wps">
-            <w:drawing>
-              <wp:anchor distT="0" distB="0" distL="114300" distR="114300" simplePos="0" relativeHeight="251683840" behindDoc="0" locked="0" layoutInCell="1" allowOverlap="1" wp14:anchorId="58A41AEC" wp14:editId="2AA9A2E8">
-                <wp:simplePos x="0" y="0"/>
-                <wp:positionH relativeFrom="column">
-                  <wp:posOffset>370840</wp:posOffset>
-                </wp:positionH>
-                <wp:positionV relativeFrom="paragraph">
-                  <wp:posOffset>3503930</wp:posOffset>
-                </wp:positionV>
-                <wp:extent cx="562610" cy="418465"/>
-                <wp:effectExtent l="0" t="0" r="0" b="635"/>
-                <wp:wrapNone/>
-                <wp:docPr id="14" name="Zone de texte 14"/>
-                <wp:cNvGraphicFramePr/>
-                <a:graphic xmlns:a="http://schemas.openxmlformats.org/drawingml/2006/main">
-                  <a:graphicData uri="http://schemas.microsoft.com/office/word/2010/wordprocessingShape">
-                    <wps:wsp>
-                      <wps:cNvSpPr txBox="1"/>
-                      <wps:spPr>
-                        <a:xfrm>
-                          <a:off x="0" y="0"/>
-                          <a:ext cx="562610" cy="418465"/>
-                        </a:xfrm>
-                        <a:prstGeom prst="rect">
-                          <a:avLst/>
-                        </a:prstGeom>
-                        <a:solidFill>
-                          <a:schemeClr val="lt1"/>
-                        </a:solidFill>
-                        <a:ln w="6350">
-                          <a:noFill/>
-                        </a:ln>
-                      </wps:spPr>
-                      <wps:txbx>
-                        <w:txbxContent>
-                          <w:p>
-                            <w:r>
-                              <w:t xml:space="preserve">Log </w:t>
-                            </w:r>
-                          </w:p>
-                        </w:txbxContent>
-                      </wps:txbx>
-                      <wps:bodyPr rot="0" spcFirstLastPara="0" vertOverflow="overflow" horzOverflow="overflow" vert="horz" wrap="square" lIns="91440" tIns="45720" rIns="91440" bIns="45720" numCol="1" spcCol="0" rtlCol="0" fromWordArt="0" anchor="t" anchorCtr="0" forceAA="0" compatLnSpc="1">
-                        <a:prstTxWarp prst="textNoShape">
-                          <a:avLst/>
-                        </a:prstTxWarp>
-                        <a:noAutofit/>
-                      </wps:bodyPr>
-                    </wps:wsp>
-                  </a:graphicData>
-                </a:graphic>
-                <wp14:sizeRelH relativeFrom="margin">
-                  <wp14:pctWidth>0</wp14:pctWidth>
-                </wp14:sizeRelH>
-                <wp14:sizeRelV relativeFrom="margin">
-                  <wp14:pctHeight>0</wp14:pctHeight>
-                </wp14:sizeRelV>
-              </wp:anchor>
-            </w:drawing>
-          </mc:Choice>
-          <mc:Fallback>
-            <w:pict>
-              <v:shape w14:anchorId="58A41AEC" id="Zone de texte 14" o:spid="_x0000_s1033" type="#_x0000_t202" style="position:absolute;margin-left:29.2pt;margin-top:275.9pt;width:44.3pt;height:32.95pt;z-index:251683840;visibility:visible;mso-wrap-style:square;mso-width-percent:0;mso-height-percent:0;mso-wrap-distance-left:9pt;mso-wrap-distance-top:0;mso-wrap-distance-right:9pt;mso-wrap-distance-bottom:0;mso-position-horizontal:absolute;mso-position-horizontal-relative:text;mso-position-vertical:absolute;mso-position-vertical-relative:text;mso-width-percent:0;mso-height-percent:0;mso-width-relative:margin;mso-height-relative:margin;v-text-anchor:top" o:gfxdata="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" fillcolor="white [3201]" stroked="f" strokeweight=".5pt">
-                <v:textbox>
-                  <w:txbxContent>
-                    <w:p>
-                      <w:r>
-                        <w:t xml:space="preserve">Log </w:t>
-                      </w:r>
-                    </w:p>
-                  </w:txbxContent>
-                </v:textbox>
-              </v:shape>
-            </w:pict>
-          </mc:Fallback>
-        </mc:AlternateContent>
-      </w:r>
-      <w:r>
-        <w:rPr>
-          <w:noProof/>
-        </w:rPr>
-        <mc:AlternateContent>
-          <mc:Choice Requires="wps">
-            <w:drawing>
               <wp:anchor distT="0" distB="0" distL="114300" distR="114300" simplePos="0" relativeHeight="251700224" behindDoc="0" locked="0" layoutInCell="1" allowOverlap="1">
                 <wp:simplePos x="0" y="0"/>
                 <wp:positionH relativeFrom="column">
@@ -1364,7 +768,7 @@
           </mc:Choice>
           <mc:Fallback>
             <w:pict>
-              <v:oval w14:anchorId="0E320CBE" id="Ellipse 24" o:spid="_x0000_s1026" style="position:absolute;margin-left:73.5pt;margin-top:235.6pt;width:21.35pt;height:23.7pt;z-index:251700224;visibility:visible;mso-wrap-style:square;mso-wrap-distance-left:9pt;mso-wrap-distance-top:0;mso-wrap-distance-right:9pt;mso-wrap-distance-bottom:0;mso-position-horizontal:absolute;mso-position-horizontal-relative:text;mso-position-vertical:absolute;mso-position-vertical-relative:text;v-text-anchor:middle" o:gfxdata="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" fillcolor="#4472c4 [3204]" strokecolor="#1f3763 [1604]" strokeweight="1pt">
+              <v:oval w14:anchorId="64AAA8BF" id="Ellipse 24" o:spid="_x0000_s1026" style="position:absolute;margin-left:73.5pt;margin-top:235.6pt;width:21.35pt;height:23.7pt;z-index:251700224;visibility:visible;mso-wrap-style:square;mso-wrap-distance-left:9pt;mso-wrap-distance-top:0;mso-wrap-distance-right:9pt;mso-wrap-distance-bottom:0;mso-position-horizontal:absolute;mso-position-horizontal-relative:text;mso-position-vertical:absolute;mso-position-vertical-relative:text;v-text-anchor:middle" o:gfxdata="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" fillcolor="#4472c4 [3204]" strokecolor="#1f3763 [1604]" strokeweight="1pt">
                 <v:stroke joinstyle="miter"/>
               </v:oval>
             </w:pict>
@@ -1876,311 +1280,6 @@
         <mc:AlternateContent>
           <mc:Choice Requires="wps">
             <w:drawing>
-              <wp:anchor distT="0" distB="0" distL="114300" distR="114300" simplePos="0" relativeHeight="251681792" behindDoc="0" locked="0" layoutInCell="1" allowOverlap="1" wp14:anchorId="3290D3C0" wp14:editId="79182EE9">
-                <wp:simplePos x="0" y="0"/>
-                <wp:positionH relativeFrom="column">
-                  <wp:posOffset>5777628</wp:posOffset>
-                </wp:positionH>
-                <wp:positionV relativeFrom="paragraph">
-                  <wp:posOffset>1981612</wp:posOffset>
-                </wp:positionV>
-                <wp:extent cx="1165225" cy="733530"/>
-                <wp:effectExtent l="0" t="0" r="3175" b="3175"/>
-                <wp:wrapNone/>
-                <wp:docPr id="13" name="Zone de texte 13"/>
-                <wp:cNvGraphicFramePr/>
-                <a:graphic xmlns:a="http://schemas.openxmlformats.org/drawingml/2006/main">
-                  <a:graphicData uri="http://schemas.microsoft.com/office/word/2010/wordprocessingShape">
-                    <wps:wsp>
-                      <wps:cNvSpPr txBox="1"/>
-                      <wps:spPr>
-                        <a:xfrm>
-                          <a:off x="0" y="0"/>
-                          <a:ext cx="1165225" cy="733530"/>
-                        </a:xfrm>
-                        <a:prstGeom prst="rect">
-                          <a:avLst/>
-                        </a:prstGeom>
-                        <a:solidFill>
-                          <a:schemeClr val="lt1"/>
-                        </a:solidFill>
-                        <a:ln w="6350">
-                          <a:noFill/>
-                        </a:ln>
-                      </wps:spPr>
-                      <wps:txbx>
-                        <w:txbxContent>
-                          <w:p>
-                            <w:pPr>
-                              <w:rPr>
-                                <w:sz w:val="48"/>
-                                <w:szCs w:val="48"/>
-                              </w:rPr>
-                            </w:pPr>
-                            <w:r>
-                              <w:rPr>
-                                <w:sz w:val="48"/>
-                                <w:szCs w:val="48"/>
-                              </w:rPr>
-                              <w:t>F(x) = y</w:t>
-                            </w:r>
-                          </w:p>
-                        </w:txbxContent>
-                      </wps:txbx>
-                      <wps:bodyPr rot="0" spcFirstLastPara="0" vertOverflow="overflow" horzOverflow="overflow" vert="horz" wrap="square" lIns="91440" tIns="45720" rIns="91440" bIns="45720" numCol="1" spcCol="0" rtlCol="0" fromWordArt="0" anchor="t" anchorCtr="0" forceAA="0" compatLnSpc="1">
-                        <a:prstTxWarp prst="textNoShape">
-                          <a:avLst/>
-                        </a:prstTxWarp>
-                        <a:noAutofit/>
-                      </wps:bodyPr>
-                    </wps:wsp>
-                  </a:graphicData>
-                </a:graphic>
-                <wp14:sizeRelH relativeFrom="margin">
-                  <wp14:pctWidth>0</wp14:pctWidth>
-                </wp14:sizeRelH>
-                <wp14:sizeRelV relativeFrom="margin">
-                  <wp14:pctHeight>0</wp14:pctHeight>
-                </wp14:sizeRelV>
-              </wp:anchor>
-            </w:drawing>
-          </mc:Choice>
-          <mc:Fallback>
-            <w:pict>
-              <v:shape w14:anchorId="3290D3C0" id="Zone de texte 13" o:spid="_x0000_s1035" type="#_x0000_t202" style="position:absolute;margin-left:454.95pt;margin-top:156.05pt;width:91.75pt;height:57.75pt;z-index:251681792;visibility:visible;mso-wrap-style:square;mso-width-percent:0;mso-height-percent:0;mso-wrap-distance-left:9pt;mso-wrap-distance-top:0;mso-wrap-distance-right:9pt;mso-wrap-distance-bottom:0;mso-position-horizontal:absolute;mso-position-horizontal-relative:text;mso-position-vertical:absolute;mso-position-vertical-relative:text;mso-width-percent:0;mso-height-percent:0;mso-width-relative:margin;mso-height-relative:margin;v-text-anchor:top" o:gfxdata="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" fillcolor="white [3201]" stroked="f" strokeweight=".5pt">
-                <v:textbox>
-                  <w:txbxContent>
-                    <w:p>
-                      <w:pPr>
-                        <w:rPr>
-                          <w:sz w:val="48"/>
-                          <w:szCs w:val="48"/>
-                        </w:rPr>
-                      </w:pPr>
-                      <w:r>
-                        <w:rPr>
-                          <w:sz w:val="48"/>
-                          <w:szCs w:val="48"/>
-                        </w:rPr>
-                        <w:t>F(x) = y</w:t>
-                      </w:r>
-                    </w:p>
-                  </w:txbxContent>
-                </v:textbox>
-              </v:shape>
-            </w:pict>
-          </mc:Fallback>
-        </mc:AlternateContent>
-      </w:r>
-      <w:r>
-        <w:rPr>
-          <w:noProof/>
-        </w:rPr>
-        <mc:AlternateContent>
-          <mc:Choice Requires="wps">
-            <w:drawing>
-              <wp:anchor distT="0" distB="0" distL="114300" distR="114300" simplePos="0" relativeHeight="251679744" behindDoc="0" locked="0" layoutInCell="1" allowOverlap="1" wp14:anchorId="3A8D365E" wp14:editId="566B9495">
-                <wp:simplePos x="0" y="0"/>
-                <wp:positionH relativeFrom="column">
-                  <wp:posOffset>7495896</wp:posOffset>
-                </wp:positionH>
-                <wp:positionV relativeFrom="paragraph">
-                  <wp:posOffset>4845392</wp:posOffset>
-                </wp:positionV>
-                <wp:extent cx="371475" cy="733530"/>
-                <wp:effectExtent l="0" t="0" r="0" b="0"/>
-                <wp:wrapNone/>
-                <wp:docPr id="12" name="Zone de texte 12"/>
-                <wp:cNvGraphicFramePr/>
-                <a:graphic xmlns:a="http://schemas.openxmlformats.org/drawingml/2006/main">
-                  <a:graphicData uri="http://schemas.microsoft.com/office/word/2010/wordprocessingShape">
-                    <wps:wsp>
-                      <wps:cNvSpPr txBox="1"/>
-                      <wps:spPr>
-                        <a:xfrm>
-                          <a:off x="0" y="0"/>
-                          <a:ext cx="371475" cy="733530"/>
-                        </a:xfrm>
-                        <a:prstGeom prst="rect">
-                          <a:avLst/>
-                        </a:prstGeom>
-                        <a:noFill/>
-                        <a:ln w="6350">
-                          <a:noFill/>
-                        </a:ln>
-                      </wps:spPr>
-                      <wps:txbx>
-                        <w:txbxContent>
-                          <w:p>
-                            <w:pPr>
-                              <w:rPr>
-                                <w:sz w:val="48"/>
-                                <w:szCs w:val="48"/>
-                              </w:rPr>
-                            </w:pPr>
-                            <w:r>
-                              <w:rPr>
-                                <w:sz w:val="48"/>
-                                <w:szCs w:val="48"/>
-                              </w:rPr>
-                              <w:t>Y</w:t>
-                            </w:r>
-                          </w:p>
-                        </w:txbxContent>
-                      </wps:txbx>
-                      <wps:bodyPr rot="0" spcFirstLastPara="0" vertOverflow="overflow" horzOverflow="overflow" vert="horz" wrap="square" lIns="91440" tIns="45720" rIns="91440" bIns="45720" numCol="1" spcCol="0" rtlCol="0" fromWordArt="0" anchor="t" anchorCtr="0" forceAA="0" compatLnSpc="1">
-                        <a:prstTxWarp prst="textNoShape">
-                          <a:avLst/>
-                        </a:prstTxWarp>
-                        <a:noAutofit/>
-                      </wps:bodyPr>
-                    </wps:wsp>
-                  </a:graphicData>
-                </a:graphic>
-                <wp14:sizeRelH relativeFrom="margin">
-                  <wp14:pctWidth>0</wp14:pctWidth>
-                </wp14:sizeRelH>
-                <wp14:sizeRelV relativeFrom="margin">
-                  <wp14:pctHeight>0</wp14:pctHeight>
-                </wp14:sizeRelV>
-              </wp:anchor>
-            </w:drawing>
-          </mc:Choice>
-          <mc:Fallback>
-            <w:pict>
-              <v:shape w14:anchorId="3A8D365E" id="Zone de texte 12" o:spid="_x0000_s1036" type="#_x0000_t202" style="position:absolute;margin-left:590.25pt;margin-top:381.55pt;width:29.25pt;height:57.75pt;z-index:251679744;visibility:visible;mso-wrap-style:square;mso-width-percent:0;mso-height-percent:0;mso-wrap-distance-left:9pt;mso-wrap-distance-top:0;mso-wrap-distance-right:9pt;mso-wrap-distance-bottom:0;mso-position-horizontal:absolute;mso-position-horizontal-relative:text;mso-position-vertical:absolute;mso-position-vertical-relative:text;mso-width-percent:0;mso-height-percent:0;mso-width-relative:margin;mso-height-relative:margin;v-text-anchor:top" o:gfxdata="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" filled="f" stroked="f" strokeweight=".5pt">
-                <v:textbox>
-                  <w:txbxContent>
-                    <w:p>
-                      <w:pPr>
-                        <w:rPr>
-                          <w:sz w:val="48"/>
-                          <w:szCs w:val="48"/>
-                        </w:rPr>
-                      </w:pPr>
-                      <w:r>
-                        <w:rPr>
-                          <w:sz w:val="48"/>
-                          <w:szCs w:val="48"/>
-                        </w:rPr>
-                        <w:t>Y</w:t>
-                      </w:r>
-                    </w:p>
-                  </w:txbxContent>
-                </v:textbox>
-              </v:shape>
-            </w:pict>
-          </mc:Fallback>
-        </mc:AlternateContent>
-      </w:r>
-      <w:r>
-        <w:rPr>
-          <w:noProof/>
-        </w:rPr>
-        <mc:AlternateContent>
-          <mc:Choice Requires="wps">
-            <w:drawing>
-              <wp:anchor distT="0" distB="0" distL="114300" distR="114300" simplePos="0" relativeHeight="251677696" behindDoc="0" locked="0" layoutInCell="1" allowOverlap="1" wp14:anchorId="61B421A0" wp14:editId="567AE7AB">
-                <wp:simplePos x="0" y="0"/>
-                <wp:positionH relativeFrom="column">
-                  <wp:posOffset>4330665</wp:posOffset>
-                </wp:positionH>
-                <wp:positionV relativeFrom="paragraph">
-                  <wp:posOffset>4795150</wp:posOffset>
-                </wp:positionV>
-                <wp:extent cx="371475" cy="733530"/>
-                <wp:effectExtent l="0" t="0" r="0" b="0"/>
-                <wp:wrapNone/>
-                <wp:docPr id="11" name="Zone de texte 11"/>
-                <wp:cNvGraphicFramePr/>
-                <a:graphic xmlns:a="http://schemas.openxmlformats.org/drawingml/2006/main">
-                  <a:graphicData uri="http://schemas.microsoft.com/office/word/2010/wordprocessingShape">
-                    <wps:wsp>
-                      <wps:cNvSpPr txBox="1"/>
-                      <wps:spPr>
-                        <a:xfrm>
-                          <a:off x="0" y="0"/>
-                          <a:ext cx="371475" cy="733530"/>
-                        </a:xfrm>
-                        <a:prstGeom prst="rect">
-                          <a:avLst/>
-                        </a:prstGeom>
-                        <a:noFill/>
-                        <a:ln w="6350">
-                          <a:noFill/>
-                        </a:ln>
-                      </wps:spPr>
-                      <wps:txbx>
-                        <w:txbxContent>
-                          <w:p>
-                            <w:pPr>
-                              <w:rPr>
-                                <w:sz w:val="48"/>
-                                <w:szCs w:val="48"/>
-                              </w:rPr>
-                            </w:pPr>
-                            <w:r>
-                              <w:rPr>
-                                <w:sz w:val="48"/>
-                                <w:szCs w:val="48"/>
-                              </w:rPr>
-                              <w:t>X</w:t>
-                            </w:r>
-                          </w:p>
-                        </w:txbxContent>
-                      </wps:txbx>
-                      <wps:bodyPr rot="0" spcFirstLastPara="0" vertOverflow="overflow" horzOverflow="overflow" vert="horz" wrap="square" lIns="91440" tIns="45720" rIns="91440" bIns="45720" numCol="1" spcCol="0" rtlCol="0" fromWordArt="0" anchor="t" anchorCtr="0" forceAA="0" compatLnSpc="1">
-                        <a:prstTxWarp prst="textNoShape">
-                          <a:avLst/>
-                        </a:prstTxWarp>
-                        <a:noAutofit/>
-                      </wps:bodyPr>
-                    </wps:wsp>
-                  </a:graphicData>
-                </a:graphic>
-                <wp14:sizeRelH relativeFrom="margin">
-                  <wp14:pctWidth>0</wp14:pctWidth>
-                </wp14:sizeRelH>
-                <wp14:sizeRelV relativeFrom="margin">
-                  <wp14:pctHeight>0</wp14:pctHeight>
-                </wp14:sizeRelV>
-              </wp:anchor>
-            </w:drawing>
-          </mc:Choice>
-          <mc:Fallback>
-            <w:pict>
-              <v:shape w14:anchorId="61B421A0" id="Zone de texte 11" o:spid="_x0000_s1037" type="#_x0000_t202" style="position:absolute;margin-left:341pt;margin-top:377.55pt;width:29.25pt;height:57.75pt;z-index:251677696;visibility:visible;mso-wrap-style:square;mso-width-percent:0;mso-height-percent:0;mso-wrap-distance-left:9pt;mso-wrap-distance-top:0;mso-wrap-distance-right:9pt;mso-wrap-distance-bottom:0;mso-position-horizontal:absolute;mso-position-horizontal-relative:text;mso-position-vertical:absolute;mso-position-vertical-relative:text;mso-width-percent:0;mso-height-percent:0;mso-width-relative:margin;mso-height-relative:margin;v-text-anchor:top" o:gfxdata="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" filled="f" stroked="f" strokeweight=".5pt">
-                <v:textbox>
-                  <w:txbxContent>
-                    <w:p>
-                      <w:pPr>
-                        <w:rPr>
-                          <w:sz w:val="48"/>
-                          <w:szCs w:val="48"/>
-                        </w:rPr>
-                      </w:pPr>
-                      <w:r>
-                        <w:rPr>
-                          <w:sz w:val="48"/>
-                          <w:szCs w:val="48"/>
-                        </w:rPr>
-                        <w:t>X</w:t>
-                      </w:r>
-                    </w:p>
-                  </w:txbxContent>
-                </v:textbox>
-              </v:shape>
-            </w:pict>
-          </mc:Fallback>
-        </mc:AlternateContent>
-      </w:r>
-      <w:r>
-        <w:rPr>
-          <w:noProof/>
-        </w:rPr>
-        <mc:AlternateContent>
-          <mc:Choice Requires="wps">
-            <w:drawing>
               <wp:anchor distT="0" distB="0" distL="114300" distR="114300" simplePos="0" relativeHeight="251675648" behindDoc="0" locked="0" layoutInCell="1" allowOverlap="1" wp14:anchorId="051C538C" wp14:editId="2ABDD962">
                 <wp:simplePos x="0" y="0"/>
                 <wp:positionH relativeFrom="column">
@@ -2242,7 +1341,11 @@
           </mc:Choice>
           <mc:Fallback>
             <w:pict>
-              <v:shape w14:anchorId="051C538C" id="Zone de texte 10" o:spid="_x0000_s1038" type="#_x0000_t202" style="position:absolute;margin-left:34.1pt;margin-top:156.25pt;width:77.2pt;height:32.95pt;z-index:251675648;visibility:visible;mso-wrap-style:square;mso-width-percent:0;mso-height-percent:0;mso-wrap-distance-left:9pt;mso-wrap-distance-top:0;mso-wrap-distance-right:9pt;mso-wrap-distance-bottom:0;mso-position-horizontal:absolute;mso-position-horizontal-relative:text;mso-position-vertical:absolute;mso-position-vertical-relative:text;mso-width-percent:0;mso-height-percent:0;mso-width-relative:margin;mso-height-relative:margin;v-text-anchor:top" o:gfxdata="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" fillcolor="white [3201]" stroked="f" strokeweight=".5pt">
+              <v:shapetype w14:anchorId="051C538C" id="_x0000_t202" coordsize="21600,21600" o:spt="202" path="m,l,21600r21600,l21600,xe">
+                <v:stroke joinstyle="miter"/>
+                <v:path gradientshapeok="t" o:connecttype="rect"/>
+              </v:shapetype>
+              <v:shape id="Zone de texte 10" o:spid="_x0000_s1030" type="#_x0000_t202" style="position:absolute;margin-left:34.1pt;margin-top:156.25pt;width:77.2pt;height:32.95pt;z-index:251675648;visibility:visible;mso-wrap-style:square;mso-width-percent:0;mso-height-percent:0;mso-wrap-distance-left:9pt;mso-wrap-distance-top:0;mso-wrap-distance-right:9pt;mso-wrap-distance-bottom:0;mso-position-horizontal:absolute;mso-position-horizontal-relative:text;mso-position-vertical:absolute;mso-position-vertical-relative:text;mso-width-percent:0;mso-height-percent:0;mso-width-relative:margin;mso-height-relative:margin;v-text-anchor:top" o:gfxdata="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" fillcolor="white [3201]" stroked="f" strokeweight=".5pt">
                 <v:textbox>
                   <w:txbxContent>
                     <w:p>
@@ -2336,84 +1439,6 @@
         <mc:AlternateContent>
           <mc:Choice Requires="wps">
             <w:drawing>
-              <wp:anchor distT="0" distB="0" distL="114300" distR="114300" simplePos="0" relativeHeight="251668480" behindDoc="0" locked="0" layoutInCell="1" allowOverlap="1" wp14:anchorId="32E89CD8" wp14:editId="20D5D579">
-                <wp:simplePos x="0" y="0"/>
-                <wp:positionH relativeFrom="column">
-                  <wp:posOffset>2823412</wp:posOffset>
-                </wp:positionH>
-                <wp:positionV relativeFrom="paragraph">
-                  <wp:posOffset>4329758</wp:posOffset>
-                </wp:positionV>
-                <wp:extent cx="3175279" cy="1797162"/>
-                <wp:effectExtent l="0" t="0" r="12700" b="19050"/>
-                <wp:wrapNone/>
-                <wp:docPr id="6" name="Rectangle 6"/>
-                <wp:cNvGraphicFramePr/>
-                <a:graphic xmlns:a="http://schemas.openxmlformats.org/drawingml/2006/main">
-                  <a:graphicData uri="http://schemas.microsoft.com/office/word/2010/wordprocessingShape">
-                    <wps:wsp>
-                      <wps:cNvSpPr/>
-                      <wps:spPr>
-                        <a:xfrm>
-                          <a:off x="0" y="0"/>
-                          <a:ext cx="3175279" cy="1797162"/>
-                        </a:xfrm>
-                        <a:prstGeom prst="rect">
-                          <a:avLst/>
-                        </a:prstGeom>
-                        <a:solidFill>
-                          <a:schemeClr val="accent6">
-                            <a:lumMod val="40000"/>
-                            <a:lumOff val="60000"/>
-                          </a:schemeClr>
-                        </a:solidFill>
-                      </wps:spPr>
-                      <wps:style>
-                        <a:lnRef idx="2">
-                          <a:schemeClr val="accent6"/>
-                        </a:lnRef>
-                        <a:fillRef idx="1">
-                          <a:schemeClr val="lt1"/>
-                        </a:fillRef>
-                        <a:effectRef idx="0">
-                          <a:schemeClr val="accent6"/>
-                        </a:effectRef>
-                        <a:fontRef idx="minor">
-                          <a:schemeClr val="dk1"/>
-                        </a:fontRef>
-                      </wps:style>
-                      <wps:bodyPr rot="0" spcFirstLastPara="0" vertOverflow="overflow" horzOverflow="overflow" vert="horz" wrap="square" lIns="91440" tIns="45720" rIns="91440" bIns="45720" numCol="1" spcCol="0" rtlCol="0" fromWordArt="0" anchor="ctr" anchorCtr="0" forceAA="0" compatLnSpc="1">
-                        <a:prstTxWarp prst="textNoShape">
-                          <a:avLst/>
-                        </a:prstTxWarp>
-                        <a:noAutofit/>
-                      </wps:bodyPr>
-                    </wps:wsp>
-                  </a:graphicData>
-                </a:graphic>
-                <wp14:sizeRelH relativeFrom="margin">
-                  <wp14:pctWidth>0</wp14:pctWidth>
-                </wp14:sizeRelH>
-                <wp14:sizeRelV relativeFrom="margin">
-                  <wp14:pctHeight>0</wp14:pctHeight>
-                </wp14:sizeRelV>
-              </wp:anchor>
-            </w:drawing>
-          </mc:Choice>
-          <mc:Fallback>
-            <w:pict>
-              <v:rect w14:anchorId="33411A86" id="Rectangle 6" o:spid="_x0000_s1026" style="position:absolute;margin-left:222.3pt;margin-top:340.95pt;width:250pt;height:141.5pt;z-index:251668480;visibility:visible;mso-wrap-style:square;mso-width-percent:0;mso-height-percent:0;mso-wrap-distance-left:9pt;mso-wrap-distance-top:0;mso-wrap-distance-right:9pt;mso-wrap-distance-bottom:0;mso-position-horizontal:absolute;mso-position-horizontal-relative:text;mso-position-vertical:absolute;mso-position-vertical-relative:text;mso-width-percent:0;mso-height-percent:0;mso-width-relative:margin;mso-height-relative:margin;v-text-anchor:middle" o:gfxdata="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" fillcolor="#c5e0b3 [1305]" strokecolor="#70ad47 [3209]" strokeweight="1pt"/>
-            </w:pict>
-          </mc:Fallback>
-        </mc:AlternateContent>
-      </w:r>
-      <w:r>
-        <w:rPr>
-          <w:noProof/>
-        </w:rPr>
-        <mc:AlternateContent>
-          <mc:Choice Requires="wps">
-            <w:drawing>
               <wp:anchor distT="0" distB="0" distL="114300" distR="114300" simplePos="0" relativeHeight="251666432" behindDoc="0" locked="0" layoutInCell="1" allowOverlap="1" wp14:anchorId="77A9796A" wp14:editId="3BA3CFEB">
                 <wp:simplePos x="0" y="0"/>
                 <wp:positionH relativeFrom="column">
@@ -2474,7 +1499,7 @@
           </mc:Choice>
           <mc:Fallback>
             <w:pict>
-              <v:rect w14:anchorId="10D66023" id="Rectangle 5" o:spid="_x0000_s1026" style="position:absolute;margin-left:222.3pt;margin-top:103.55pt;width:517pt;height:196pt;z-index:251666432;visibility:visible;mso-wrap-style:square;mso-width-percent:0;mso-height-percent:0;mso-wrap-distance-left:9pt;mso-wrap-distance-top:0;mso-wrap-distance-right:9pt;mso-wrap-distance-bottom:0;mso-position-horizontal:absolute;mso-position-horizontal-relative:text;mso-position-vertical:absolute;mso-position-vertical-relative:text;mso-width-percent:0;mso-height-percent:0;mso-width-relative:margin;mso-height-relative:margin;v-text-anchor:middle" o:gfxdata="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" fillcolor="white [3201]" strokecolor="black [3200]" strokeweight="1pt"/>
+              <v:rect w14:anchorId="71589145" id="Rectangle 5" o:spid="_x0000_s1026" style="position:absolute;margin-left:222.3pt;margin-top:103.55pt;width:517pt;height:196pt;z-index:251666432;visibility:visible;mso-wrap-style:square;mso-width-percent:0;mso-height-percent:0;mso-wrap-distance-left:9pt;mso-wrap-distance-top:0;mso-wrap-distance-right:9pt;mso-wrap-distance-bottom:0;mso-position-horizontal:absolute;mso-position-horizontal-relative:text;mso-position-vertical:absolute;mso-position-vertical-relative:text;mso-width-percent:0;mso-height-percent:0;mso-width-relative:margin;mso-height-relative:margin;v-text-anchor:middle" o:gfxdata="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" fillcolor="white [3201]" strokecolor="black [3200]" strokeweight="1pt"/>
             </w:pict>
           </mc:Fallback>
         </mc:AlternateContent>
@@ -2563,14 +1588,238 @@
     <w:p/>
     <w:p/>
     <w:p/>
+    <w:p>
+      <w:r>
+        <w:rPr>
+          <w:noProof/>
+        </w:rPr>
+        <mc:AlternateContent>
+          <mc:Choice Requires="wps">
+            <w:drawing>
+              <wp:anchor distT="0" distB="0" distL="114300" distR="114300" simplePos="0" relativeHeight="251681792" behindDoc="0" locked="0" layoutInCell="1" allowOverlap="1" wp14:anchorId="3290D3C0" wp14:editId="79182EE9">
+                <wp:simplePos x="0" y="0"/>
+                <wp:positionH relativeFrom="column">
+                  <wp:posOffset>5604510</wp:posOffset>
+                </wp:positionH>
+                <wp:positionV relativeFrom="paragraph">
+                  <wp:posOffset>81280</wp:posOffset>
+                </wp:positionV>
+                <wp:extent cx="1032510" cy="623570"/>
+                <wp:effectExtent l="0" t="0" r="0" b="0"/>
+                <wp:wrapNone/>
+                <wp:docPr id="13" name="Zone de texte 13"/>
+                <wp:cNvGraphicFramePr/>
+                <a:graphic xmlns:a="http://schemas.openxmlformats.org/drawingml/2006/main">
+                  <a:graphicData uri="http://schemas.microsoft.com/office/word/2010/wordprocessingShape">
+                    <wps:wsp>
+                      <wps:cNvSpPr txBox="1"/>
+                      <wps:spPr>
+                        <a:xfrm>
+                          <a:off x="0" y="0"/>
+                          <a:ext cx="1032510" cy="623570"/>
+                        </a:xfrm>
+                        <a:prstGeom prst="rect">
+                          <a:avLst/>
+                        </a:prstGeom>
+                        <a:solidFill>
+                          <a:schemeClr val="lt1"/>
+                        </a:solidFill>
+                        <a:ln w="6350">
+                          <a:noFill/>
+                        </a:ln>
+                      </wps:spPr>
+                      <wps:txbx>
+                        <w:txbxContent>
+                          <w:p>
+                            <w:pPr>
+                              <w:rPr>
+                                <w:sz w:val="48"/>
+                                <w:szCs w:val="48"/>
+                              </w:rPr>
+                            </w:pPr>
+                            <w:r>
+                              <w:rPr>
+                                <w:sz w:val="48"/>
+                                <w:szCs w:val="48"/>
+                              </w:rPr>
+                              <w:t>Graph</w:t>
+                            </w:r>
+                          </w:p>
+                        </w:txbxContent>
+                      </wps:txbx>
+                      <wps:bodyPr rot="0" spcFirstLastPara="0" vertOverflow="overflow" horzOverflow="overflow" vert="horz" wrap="square" lIns="91440" tIns="45720" rIns="91440" bIns="45720" numCol="1" spcCol="0" rtlCol="0" fromWordArt="0" anchor="t" anchorCtr="0" forceAA="0" compatLnSpc="1">
+                        <a:prstTxWarp prst="textNoShape">
+                          <a:avLst/>
+                        </a:prstTxWarp>
+                        <a:noAutofit/>
+                      </wps:bodyPr>
+                    </wps:wsp>
+                  </a:graphicData>
+                </a:graphic>
+                <wp14:sizeRelH relativeFrom="margin">
+                  <wp14:pctWidth>0</wp14:pctWidth>
+                </wp14:sizeRelH>
+                <wp14:sizeRelV relativeFrom="margin">
+                  <wp14:pctHeight>0</wp14:pctHeight>
+                </wp14:sizeRelV>
+              </wp:anchor>
+            </w:drawing>
+          </mc:Choice>
+          <mc:Fallback>
+            <w:pict>
+              <v:shape w14:anchorId="3290D3C0" id="Zone de texte 13" o:spid="_x0000_s1031" type="#_x0000_t202" style="position:absolute;margin-left:441.3pt;margin-top:6.4pt;width:81.3pt;height:49.1pt;z-index:251681792;visibility:visible;mso-wrap-style:square;mso-width-percent:0;mso-height-percent:0;mso-wrap-distance-left:9pt;mso-wrap-distance-top:0;mso-wrap-distance-right:9pt;mso-wrap-distance-bottom:0;mso-position-horizontal:absolute;mso-position-horizontal-relative:text;mso-position-vertical:absolute;mso-position-vertical-relative:text;mso-width-percent:0;mso-height-percent:0;mso-width-relative:margin;mso-height-relative:margin;v-text-anchor:top" o:gfxdata="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" fillcolor="white [3201]" stroked="f" strokeweight=".5pt">
+                <v:textbox>
+                  <w:txbxContent>
+                    <w:p>
+                      <w:pPr>
+                        <w:rPr>
+                          <w:sz w:val="48"/>
+                          <w:szCs w:val="48"/>
+                        </w:rPr>
+                      </w:pPr>
+                      <w:r>
+                        <w:rPr>
+                          <w:sz w:val="48"/>
+                          <w:szCs w:val="48"/>
+                        </w:rPr>
+                        <w:t>Graph</w:t>
+                      </w:r>
+                    </w:p>
+                  </w:txbxContent>
+                </v:textbox>
+              </v:shape>
+            </w:pict>
+          </mc:Fallback>
+        </mc:AlternateContent>
+      </w:r>
+    </w:p>
     <w:p/>
     <w:p/>
     <w:p/>
     <w:p/>
     <w:p/>
     <w:p/>
-    <w:p/>
-    <w:p/>
+    <w:p>
+      <w:r>
+        <w:rPr>
+          <w:noProof/>
+        </w:rPr>
+        <mc:AlternateContent>
+          <mc:Choice Requires="wps">
+            <w:drawing>
+              <wp:anchor distT="0" distB="0" distL="114300" distR="114300" simplePos="0" relativeHeight="251668480" behindDoc="0" locked="0" layoutInCell="1" allowOverlap="1" wp14:anchorId="32E89CD8" wp14:editId="20D5D579">
+                <wp:simplePos x="0" y="0"/>
+                <wp:positionH relativeFrom="column">
+                  <wp:posOffset>2796540</wp:posOffset>
+                </wp:positionH>
+                <wp:positionV relativeFrom="paragraph">
+                  <wp:posOffset>129540</wp:posOffset>
+                </wp:positionV>
+                <wp:extent cx="6572885" cy="2119630"/>
+                <wp:effectExtent l="0" t="0" r="18415" b="13970"/>
+                <wp:wrapNone/>
+                <wp:docPr id="6" name="Rectangle 6"/>
+                <wp:cNvGraphicFramePr/>
+                <a:graphic xmlns:a="http://schemas.openxmlformats.org/drawingml/2006/main">
+                  <a:graphicData uri="http://schemas.microsoft.com/office/word/2010/wordprocessingShape">
+                    <wps:wsp>
+                      <wps:cNvSpPr/>
+                      <wps:spPr>
+                        <a:xfrm>
+                          <a:off x="0" y="0"/>
+                          <a:ext cx="6572885" cy="2119630"/>
+                        </a:xfrm>
+                        <a:prstGeom prst="rect">
+                          <a:avLst/>
+                        </a:prstGeom>
+                        <a:solidFill>
+                          <a:schemeClr val="accent6">
+                            <a:lumMod val="40000"/>
+                            <a:lumOff val="60000"/>
+                          </a:schemeClr>
+                        </a:solidFill>
+                      </wps:spPr>
+                      <wps:style>
+                        <a:lnRef idx="2">
+                          <a:schemeClr val="accent6"/>
+                        </a:lnRef>
+                        <a:fillRef idx="1">
+                          <a:schemeClr val="lt1"/>
+                        </a:fillRef>
+                        <a:effectRef idx="0">
+                          <a:schemeClr val="accent6"/>
+                        </a:effectRef>
+                        <a:fontRef idx="minor">
+                          <a:schemeClr val="dk1"/>
+                        </a:fontRef>
+                      </wps:style>
+                      <wps:txbx>
+                        <w:txbxContent>
+                          <w:p>
+                            <w:pPr>
+                              <w:jc w:val="center"/>
+                              <w:rPr>
+                                <w:sz w:val="48"/>
+                                <w:szCs w:val="48"/>
+                              </w:rPr>
+                            </w:pPr>
+                            <w:r>
+                              <w:rPr>
+                                <w:sz w:val="48"/>
+                                <w:szCs w:val="48"/>
+                              </w:rPr>
+                              <w:t>Data</w:t>
+                            </w:r>
+                          </w:p>
+                        </w:txbxContent>
+                      </wps:txbx>
+                      <wps:bodyPr rot="0" spcFirstLastPara="0" vertOverflow="overflow" horzOverflow="overflow" vert="horz" wrap="square" lIns="91440" tIns="45720" rIns="91440" bIns="45720" numCol="1" spcCol="0" rtlCol="0" fromWordArt="0" anchor="ctr" anchorCtr="0" forceAA="0" compatLnSpc="1">
+                        <a:prstTxWarp prst="textNoShape">
+                          <a:avLst/>
+                        </a:prstTxWarp>
+                        <a:noAutofit/>
+                      </wps:bodyPr>
+                    </wps:wsp>
+                  </a:graphicData>
+                </a:graphic>
+                <wp14:sizeRelH relativeFrom="margin">
+                  <wp14:pctWidth>0</wp14:pctWidth>
+                </wp14:sizeRelH>
+                <wp14:sizeRelV relativeFrom="margin">
+                  <wp14:pctHeight>0</wp14:pctHeight>
+                </wp14:sizeRelV>
+              </wp:anchor>
+            </w:drawing>
+          </mc:Choice>
+          <mc:Fallback>
+            <w:pict>
+              <v:rect w14:anchorId="32E89CD8" id="Rectangle 6" o:spid="_x0000_s1032" style="position:absolute;margin-left:220.2pt;margin-top:10.2pt;width:517.55pt;height:166.9pt;z-index:251668480;visibility:visible;mso-wrap-style:square;mso-width-percent:0;mso-height-percent:0;mso-wrap-distance-left:9pt;mso-wrap-distance-top:0;mso-wrap-distance-right:9pt;mso-wrap-distance-bottom:0;mso-position-horizontal:absolute;mso-position-horizontal-relative:text;mso-position-vertical:absolute;mso-position-vertical-relative:text;mso-width-percent:0;mso-height-percent:0;mso-width-relative:margin;mso-height-relative:margin;v-text-anchor:middle" o:gfxdata="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" fillcolor="#c5e0b3 [1305]" strokecolor="#70ad47 [3209]" strokeweight="1pt">
+                <v:textbox>
+                  <w:txbxContent>
+                    <w:p>
+                      <w:pPr>
+                        <w:jc w:val="center"/>
+                        <w:rPr>
+                          <w:sz w:val="48"/>
+                          <w:szCs w:val="48"/>
+                        </w:rPr>
+                      </w:pPr>
+                      <w:r>
+                        <w:rPr>
+                          <w:sz w:val="48"/>
+                          <w:szCs w:val="48"/>
+                        </w:rPr>
+                        <w:t>Data</w:t>
+                      </w:r>
+                    </w:p>
+                  </w:txbxContent>
+                </v:textbox>
+              </v:rect>
+            </w:pict>
+          </mc:Fallback>
+        </mc:AlternateContent>
+      </w:r>
+    </w:p>
     <w:p/>
     <w:p/>
     <w:p/>
@@ -2601,6 +1850,8 @@
           <w:tab w:val="left" w:pos="17064"/>
         </w:tabs>
       </w:pPr>
+      <w:bookmarkStart w:id="0" w:name="_GoBack"/>
+      <w:bookmarkEnd w:id="0"/>
     </w:p>
     <w:p>
       <w:pPr>
@@ -2622,9 +1873,6 @@
           <w:tab w:val="left" w:pos="17064"/>
         </w:tabs>
       </w:pPr>
-      <w:r>
-        <w:t>Pour chaque type de graph lister les options à paramétrer :</w:t>
-      </w:r>
     </w:p>
     <w:p>
       <w:pPr>
@@ -2632,8 +1880,23 @@
           <w:tab w:val="left" w:pos="17064"/>
         </w:tabs>
       </w:pPr>
-      <w:bookmarkStart w:id="0" w:name="_GoBack"/>
-      <w:bookmarkEnd w:id="0"/>
+    </w:p>
+    <w:p>
+      <w:pPr>
+        <w:tabs>
+          <w:tab w:val="left" w:pos="17064"/>
+        </w:tabs>
+      </w:pPr>
+      <w:r>
+        <w:t>Pour chaque type de graph lister les options à paramétrer :</w:t>
+      </w:r>
+    </w:p>
+    <w:p>
+      <w:pPr>
+        <w:tabs>
+          <w:tab w:val="left" w:pos="17064"/>
+        </w:tabs>
+      </w:pPr>
     </w:p>
     <w:sectPr>
       <w:pgSz w:w="16840" w:h="11900" w:orient="landscape"/>

</xml_diff>